<commit_message>
Updates to SPOTR during testing
</commit_message>
<xml_diff>
--- a/READ_ME.docx
+++ b/READ_ME.docx
@@ -42,6 +42,38 @@
       <w:pPr>
         <w:pStyle w:val="NoSpacing"/>
       </w:pPr>
+    </w:p>
+    <w:p>
+      <w:pPr>
+        <w:pStyle w:val="NoSpacing"/>
+      </w:pPr>
+      <w:r>
+        <w:t>Darren Southwell, University of Melbourne</w:t>
+      </w:r>
+    </w:p>
+    <w:p>
+      <w:pPr>
+        <w:pStyle w:val="NoSpacing"/>
+      </w:pPr>
+      <w:r>
+        <w:t xml:space="preserve">Email: </w:t>
+      </w:r>
+      <w:hyperlink r:id="rId4" w:history="1">
+        <w:r>
+          <w:rPr>
+            <w:rStyle w:val="Hyperlink"/>
+          </w:rPr>
+          <w:t>darren.southwell@unimelb.edu.au</w:t>
+        </w:r>
+      </w:hyperlink>
+    </w:p>
+    <w:p>
+      <w:pPr>
+        <w:pStyle w:val="NoSpacing"/>
+      </w:pPr>
+      <w:r>
+        <w:t>June 2018</w:t>
+      </w:r>
       <w:bookmarkStart w:id="0" w:name="_GoBack"/>
       <w:bookmarkEnd w:id="0"/>
     </w:p>
@@ -49,22 +81,6 @@
       <w:pPr>
         <w:pStyle w:val="NoSpacing"/>
       </w:pPr>
-      <w:r>
-        <w:t>Darren Southwell, University of Melbourne</w:t>
-      </w:r>
-    </w:p>
-    <w:p>
-      <w:pPr>
-        <w:pStyle w:val="NoSpacing"/>
-      </w:pPr>
-      <w:r>
-        <w:t>Email: darren.southwell@unimelb.edu.au</w:t>
-      </w:r>
-    </w:p>
-    <w:p>
-      <w:pPr>
-        <w:pStyle w:val="NoSpacing"/>
-      </w:pPr>
     </w:p>
     <w:p>
       <w:pPr>
@@ -99,11 +115,18 @@
       <w:r>
         <w:t xml:space="preserve">To begin, download and open the script </w:t>
       </w:r>
+      <w:proofErr w:type="spellStart"/>
       <w:r>
         <w:rPr>
           <w:i/>
         </w:rPr>
-        <w:t>Running SP</w:t>
+        <w:t>Running_</w:t>
+      </w:r>
+      <w:r>
+        <w:rPr>
+          <w:i/>
+        </w:rPr>
+        <w:t>SP</w:t>
       </w:r>
       <w:r>
         <w:rPr>
@@ -117,6 +140,7 @@
         </w:rPr>
         <w:t>.R</w:t>
       </w:r>
+      <w:proofErr w:type="spellEnd"/>
       <w:r>
         <w:t xml:space="preserve">, then follow the instructions to install and run </w:t>
       </w:r>
@@ -151,11 +175,24 @@
       <w:r>
         <w:t xml:space="preserve"> the </w:t>
       </w:r>
+      <w:proofErr w:type="spellStart"/>
       <w:r>
         <w:rPr>
           <w:i/>
         </w:rPr>
-        <w:t>Running SP</w:t>
+        <w:t>Running</w:t>
+      </w:r>
+      <w:r>
+        <w:rPr>
+          <w:i/>
+        </w:rPr>
+        <w:t>_</w:t>
+      </w:r>
+      <w:r>
+        <w:rPr>
+          <w:i/>
+        </w:rPr>
+        <w:t>SP</w:t>
       </w:r>
       <w:r>
         <w:rPr>
@@ -169,6 +206,7 @@
         </w:rPr>
         <w:t>R.R</w:t>
       </w:r>
+      <w:proofErr w:type="spellEnd"/>
       <w:r>
         <w:t xml:space="preserve"> file. </w:t>
       </w:r>
@@ -218,7 +256,13 @@
         <w:t>landscapes</w:t>
       </w:r>
       <w:r>
-        <w:t xml:space="preserve"> and monitoring scenarios</w:t>
+        <w:t xml:space="preserve"> and</w:t>
+      </w:r>
+      <w:r>
+        <w:t>/or</w:t>
+      </w:r>
+      <w:r>
+        <w:t xml:space="preserve"> monitoring scenarios</w:t>
       </w:r>
       <w:r>
         <w:t xml:space="preserve">.  </w:t>
@@ -678,6 +722,29 @@
       <w:spacing w:after="0" w:line="240" w:lineRule="auto"/>
     </w:pPr>
   </w:style>
+  <w:style w:type="character" w:styleId="Hyperlink">
+    <w:name w:val="Hyperlink"/>
+    <w:basedOn w:val="DefaultParagraphFont"/>
+    <w:uiPriority w:val="99"/>
+    <w:unhideWhenUsed/>
+    <w:rsid w:val="000723C6"/>
+    <w:rPr>
+      <w:color w:val="0563C1" w:themeColor="hyperlink"/>
+      <w:u w:val="single"/>
+    </w:rPr>
+  </w:style>
+  <w:style w:type="character" w:styleId="UnresolvedMention">
+    <w:name w:val="Unresolved Mention"/>
+    <w:basedOn w:val="DefaultParagraphFont"/>
+    <w:uiPriority w:val="99"/>
+    <w:semiHidden/>
+    <w:unhideWhenUsed/>
+    <w:rsid w:val="000723C6"/>
+    <w:rPr>
+      <w:color w:val="808080"/>
+      <w:shd w:val="clear" w:color="auto" w:fill="E6E6E6"/>
+    </w:rPr>
+  </w:style>
 </w:styles>
 </file>
 

</xml_diff>